<commit_message>
adding codes for syllabus experiments and bug in priority which is still being debugged
</commit_message>
<xml_diff>
--- a/coa.docx
+++ b/coa.docx
@@ -1,6 +1,6 @@
 
 <file path=word/document.xml><?xml version="1.0" encoding="utf-8"?>
-<w:document xmlns:wpc="http://schemas.microsoft.com/office/word/2010/wordprocessingCanvas" xmlns:cx="http://schemas.microsoft.com/office/drawing/2014/chartex" xmlns:cx1="http://schemas.microsoft.com/office/drawing/2015/9/8/chartex" xmlns:cx2="http://schemas.microsoft.com/office/drawing/2015/10/21/chartex" xmlns:cx3="http://schemas.microsoft.com/office/drawing/2016/5/9/chartex" xmlns:cx4="http://schemas.microsoft.com/office/drawing/2016/5/10/chartex" xmlns:cx5="http://schemas.microsoft.com/office/drawing/2016/5/11/chartex" xmlns:cx6="http://schemas.microsoft.com/office/drawing/2016/5/12/chartex" xmlns:cx7="http://schemas.microsoft.com/office/drawing/2016/5/13/chartex" xmlns:cx8="http://schemas.microsoft.com/office/drawing/2016/5/14/chartex" xmlns:mc="http://schemas.openxmlformats.org/markup-compatibility/2006" xmlns:aink="http://schemas.microsoft.com/office/drawing/2016/ink" xmlns:am3d="http://schemas.microsoft.com/office/drawing/2017/model3d" xmlns:o="urn:schemas-microsoft-com:office:office" xmlns:r="http://schemas.openxmlformats.org/officeDocument/2006/relationships" xmlns:m="http://schemas.openxmlformats.org/officeDocument/2006/math" xmlns:v="urn:schemas-microsoft-com:vml" xmlns:wp14="http://schemas.microsoft.com/office/word/2010/wordprocessingDrawing" xmlns:wp="http://schemas.openxmlformats.org/drawingml/2006/wordprocessingDrawing" xmlns:w10="urn:schemas-microsoft-com:office:word" xmlns:w="http://schemas.openxmlformats.org/wordprocessingml/2006/main" xmlns:w14="http://schemas.microsoft.com/office/word/2010/wordml" xmlns:w15="http://schemas.microsoft.com/office/word/2012/wordml" xmlns:w16cex="http://schemas.microsoft.com/office/word/2018/wordml/cex" xmlns:w16cid="http://schemas.microsoft.com/office/word/2016/wordml/cid" xmlns:w16="http://schemas.microsoft.com/office/word/2018/wordml" xmlns:w16sdtdh="http://schemas.microsoft.com/office/word/2020/wordml/sdtdatahash" xmlns:w16se="http://schemas.microsoft.com/office/word/2015/wordml/symex" xmlns:wpg="http://schemas.microsoft.com/office/word/2010/wordprocessingGroup" xmlns:wpi="http://schemas.microsoft.com/office/word/2010/wordprocessingInk" xmlns:wne="http://schemas.microsoft.com/office/word/2006/wordml" xmlns:wps="http://schemas.microsoft.com/office/word/2010/wordprocessingShape" mc:Ignorable="w14 w15 w16se w16cid w16 w16cex w16sdtdh wp14">
+<w:document xmlns:wpc="http://schemas.microsoft.com/office/word/2010/wordprocessingCanvas" xmlns:cx="http://schemas.microsoft.com/office/drawing/2014/chartex" xmlns:cx1="http://schemas.microsoft.com/office/drawing/2015/9/8/chartex" xmlns:cx2="http://schemas.microsoft.com/office/drawing/2015/10/21/chartex" xmlns:cx3="http://schemas.microsoft.com/office/drawing/2016/5/9/chartex" xmlns:cx4="http://schemas.microsoft.com/office/drawing/2016/5/10/chartex" xmlns:cx5="http://schemas.microsoft.com/office/drawing/2016/5/11/chartex" xmlns:cx6="http://schemas.microsoft.com/office/drawing/2016/5/12/chartex" xmlns:cx7="http://schemas.microsoft.com/office/drawing/2016/5/13/chartex" xmlns:cx8="http://schemas.microsoft.com/office/drawing/2016/5/14/chartex" xmlns:mc="http://schemas.openxmlformats.org/markup-compatibility/2006" xmlns:aink="http://schemas.microsoft.com/office/drawing/2016/ink" xmlns:am3d="http://schemas.microsoft.com/office/drawing/2017/model3d" xmlns:o="urn:schemas-microsoft-com:office:office" xmlns:oel="http://schemas.microsoft.com/office/2019/extlst" xmlns:r="http://schemas.openxmlformats.org/officeDocument/2006/relationships" xmlns:m="http://schemas.openxmlformats.org/officeDocument/2006/math" xmlns:v="urn:schemas-microsoft-com:vml" xmlns:wp14="http://schemas.microsoft.com/office/word/2010/wordprocessingDrawing" xmlns:wp="http://schemas.openxmlformats.org/drawingml/2006/wordprocessingDrawing" xmlns:w10="urn:schemas-microsoft-com:office:word" xmlns:w="http://schemas.openxmlformats.org/wordprocessingml/2006/main" xmlns:w14="http://schemas.microsoft.com/office/word/2010/wordml" xmlns:w15="http://schemas.microsoft.com/office/word/2012/wordml" xmlns:w16cex="http://schemas.microsoft.com/office/word/2018/wordml/cex" xmlns:w16cid="http://schemas.microsoft.com/office/word/2016/wordml/cid" xmlns:w16="http://schemas.microsoft.com/office/word/2018/wordml" xmlns:w16sdtdh="http://schemas.microsoft.com/office/word/2020/wordml/sdtdatahash" xmlns:w16se="http://schemas.microsoft.com/office/word/2015/wordml/symex" xmlns:wpg="http://schemas.microsoft.com/office/word/2010/wordprocessingGroup" xmlns:wpi="http://schemas.microsoft.com/office/word/2010/wordprocessingInk" xmlns:wne="http://schemas.microsoft.com/office/word/2006/wordml" xmlns:wps="http://schemas.microsoft.com/office/word/2010/wordprocessingShape" mc:Ignorable="w14 w15 w16se w16cid w16 w16cex w16sdtdh wp14">
   <w:body>
     <w:p>
       <w:pPr>
@@ -25,14 +25,8 @@
           <w:sz w:val="48"/>
           <w:szCs w:val="48"/>
         </w:rPr>
-        <w:t>Applied Mathematics Lab</w:t>
-      </w:r>
-    </w:p>
-    <w:p>
-      <w:pPr>
-        <w:spacing w:line="360" w:lineRule="auto"/>
-        <w:jc w:val="center"/>
-      </w:pPr>
+        <w:t xml:space="preserve">Operating Systems (Linux Programming </w:t>
+      </w:r>
       <w:r>
         <w:rPr>
           <w:b/>
@@ -40,18 +34,57 @@
           <w:sz w:val="48"/>
           <w:szCs w:val="48"/>
         </w:rPr>
-        <w:t>ETMA 252</w:t>
+        <w:t>&amp;</w:t>
       </w:r>
     </w:p>
     <w:p>
       <w:pPr>
         <w:spacing w:line="360" w:lineRule="auto"/>
         <w:jc w:val="center"/>
-      </w:pPr>
+        <w:rPr>
+          <w:b/>
+          <w:i/>
+          <w:sz w:val="48"/>
+          <w:szCs w:val="48"/>
+        </w:rPr>
+      </w:pPr>
+      <w:r>
+        <w:rPr>
+          <w:b/>
+          <w:i/>
+          <w:sz w:val="48"/>
+          <w:szCs w:val="48"/>
+        </w:rPr>
+        <w:t xml:space="preserve">Administration) Lab </w:t>
+      </w:r>
     </w:p>
     <w:p>
       <w:pPr>
         <w:spacing w:line="360" w:lineRule="auto"/>
+        <w:jc w:val="center"/>
+      </w:pPr>
+      <w:r>
+        <w:rPr>
+          <w:b/>
+          <w:i/>
+          <w:sz w:val="48"/>
+          <w:szCs w:val="48"/>
+        </w:rPr>
+        <w:t xml:space="preserve">ETCS </w:t>
+      </w:r>
+      <w:r>
+        <w:rPr>
+          <w:b/>
+          <w:i/>
+          <w:sz w:val="48"/>
+          <w:szCs w:val="48"/>
+        </w:rPr>
+        <w:t>352</w:t>
+      </w:r>
+    </w:p>
+    <w:p>
+      <w:pPr>
+        <w:spacing w:line="360" w:lineRule="auto"/>
       </w:pPr>
       <w:r>
         <w:tab/>
@@ -64,51 +97,56 @@
           <w:b/>
           <w:bCs/>
         </w:rPr>
-        <w:t xml:space="preserve">Mrs. Anita </w:t>
-      </w:r>
-      <w:r>
-        <w:tab/>
-      </w:r>
-      <w:r>
-        <w:tab/>
-      </w:r>
-      <w:r>
-        <w:tab/>
-      </w:r>
-      <w:r>
-        <w:t xml:space="preserve"> </w:t>
-      </w:r>
-      <w:r>
-        <w:tab/>
-      </w:r>
-      <w:r>
-        <w:t xml:space="preserve">            </w:t>
-      </w:r>
-      <w:r>
-        <w:t xml:space="preserve">Name: </w:t>
-      </w:r>
-      <w:proofErr w:type="spellStart"/>
+        <w:t xml:space="preserve">Ms. </w:t>
+      </w:r>
       <w:r>
         <w:rPr>
           <w:b/>
           <w:bCs/>
         </w:rPr>
-        <w:t>S</w:t>
+        <w:t>Sudha</w:t>
       </w:r>
       <w:r>
         <w:rPr>
           <w:b/>
           <w:bCs/>
         </w:rPr>
-        <w:t>yeda</w:t>
-      </w:r>
-      <w:proofErr w:type="spellEnd"/>
+        <w:t xml:space="preserve"> </w:t>
+      </w:r>
+      <w:r>
+        <w:tab/>
+      </w:r>
+      <w:r>
+        <w:tab/>
+      </w:r>
+      <w:r>
+        <w:tab/>
+      </w:r>
+      <w:r>
+        <w:t xml:space="preserve"> </w:t>
+      </w:r>
+      <w:r>
+        <w:tab/>
+      </w:r>
+      <w:r>
+        <w:t xml:space="preserve">            </w:t>
+      </w:r>
+      <w:r>
+        <w:t xml:space="preserve">Name: </w:t>
+      </w:r>
       <w:r>
         <w:rPr>
           <w:b/>
           <w:bCs/>
         </w:rPr>
-        <w:t xml:space="preserve"> Reeha Quasar</w:t>
+        <w:t>S</w:t>
+      </w:r>
+      <w:r>
+        <w:rPr>
+          <w:b/>
+          <w:bCs/>
+        </w:rPr>
+        <w:t>yeda Reeha Quasar</w:t>
       </w:r>
       <w:r>
         <w:t xml:space="preserve">        </w:t>
@@ -188,7 +226,7 @@
           <w:b/>
           <w:bCs/>
         </w:rPr>
-        <w:t>4</w:t>
+        <w:t>6</w:t>
       </w:r>
     </w:p>
     <w:p>
@@ -723,23 +761,7 @@
           <w:rFonts w:eastAsia="Times New Roman"/>
           <w:color w:val="000000" w:themeColor="text1"/>
         </w:rPr>
-        <w:t xml:space="preserve"> that helps students to enhance their </w:t>
-      </w:r>
-      <w:proofErr w:type="gramStart"/>
-      <w:r>
-        <w:rPr>
-          <w:rFonts w:eastAsia="Times New Roman"/>
-          <w:color w:val="000000" w:themeColor="text1"/>
-        </w:rPr>
-        <w:t>problem solving</w:t>
-      </w:r>
-      <w:proofErr w:type="gramEnd"/>
-      <w:r>
-        <w:rPr>
-          <w:rFonts w:eastAsia="Times New Roman"/>
-          <w:color w:val="000000" w:themeColor="text1"/>
-        </w:rPr>
-        <w:t xml:space="preserve"> skills and to prepare students to be lifelong learners by offering a solid theoretical foundation with applied computing experiences and educating them about their </w:t>
+        <w:t> that helps students to enhance their problem solving skills and to prepare students to be lifelong learners by offering a solid theoretical foundation with applied computing experiences and educating them about their </w:t>
       </w:r>
       <w:r>
         <w:rPr>
@@ -1116,7 +1138,6 @@
         </w:rPr>
         <w:t xml:space="preserve"> </w:t>
       </w:r>
-      <w:proofErr w:type="spellStart"/>
       <w:r>
         <w:rPr>
           <w:spacing w:val="-1"/>
@@ -1124,7 +1145,6 @@
         </w:rPr>
         <w:t>bibe</w:t>
       </w:r>
-      <w:proofErr w:type="spellEnd"/>
       <w:r>
         <w:rPr>
           <w:spacing w:val="-11"/>
@@ -1569,11 +1589,9 @@
         </w:rPr>
         <w:t xml:space="preserve"> </w:t>
       </w:r>
-      <w:proofErr w:type="spellStart"/>
       <w:r>
         <w:t>derstanding</w:t>
       </w:r>
-      <w:proofErr w:type="spellEnd"/>
       <w:r>
         <w:rPr>
           <w:spacing w:val="27"/>
@@ -2384,21 +2402,7 @@
         <w:rPr>
           <w:w w:val="105"/>
         </w:rPr>
-        <w:t xml:space="preserve">The Institute provides seamless opportunities for innovative learning in all </w:t>
-      </w:r>
-      <w:proofErr w:type="spellStart"/>
-      <w:r>
-        <w:rPr>
-          <w:w w:val="105"/>
-        </w:rPr>
-        <w:t>En</w:t>
-      </w:r>
-      <w:proofErr w:type="spellEnd"/>
-      <w:r>
-        <w:rPr>
-          <w:w w:val="105"/>
-        </w:rPr>
-        <w:t>-</w:t>
+        <w:t>The Institute provides seamless opportunities for innovative learning in all En-</w:t>
       </w:r>
       <w:r>
         <w:rPr>
@@ -2407,19 +2411,11 @@
         </w:rPr>
         <w:t xml:space="preserve"> </w:t>
       </w:r>
-      <w:proofErr w:type="spellStart"/>
       <w:r>
         <w:rPr>
           <w:w w:val="105"/>
         </w:rPr>
-        <w:t>gineering</w:t>
-      </w:r>
-      <w:proofErr w:type="spellEnd"/>
-      <w:r>
-        <w:rPr>
-          <w:w w:val="105"/>
-        </w:rPr>
-        <w:t xml:space="preserve"> and Management disciplines through digitization of learning processes</w:t>
+        <w:t>gineering and Management disciplines through digitization of learning processes</w:t>
       </w:r>
       <w:r>
         <w:rPr>
@@ -2651,7 +2647,7 @@
 </file>
 
 <file path=word/endnotes.xml><?xml version="1.0" encoding="utf-8"?>
-<w:endnotes xmlns:wpc="http://schemas.microsoft.com/office/word/2010/wordprocessingCanvas" xmlns:cx="http://schemas.microsoft.com/office/drawing/2014/chartex" xmlns:cx1="http://schemas.microsoft.com/office/drawing/2015/9/8/chartex" xmlns:cx2="http://schemas.microsoft.com/office/drawing/2015/10/21/chartex" xmlns:cx3="http://schemas.microsoft.com/office/drawing/2016/5/9/chartex" xmlns:cx4="http://schemas.microsoft.com/office/drawing/2016/5/10/chartex" xmlns:cx5="http://schemas.microsoft.com/office/drawing/2016/5/11/chartex" xmlns:cx6="http://schemas.microsoft.com/office/drawing/2016/5/12/chartex" xmlns:cx7="http://schemas.microsoft.com/office/drawing/2016/5/13/chartex" xmlns:cx8="http://schemas.microsoft.com/office/drawing/2016/5/14/chartex" xmlns:mc="http://schemas.openxmlformats.org/markup-compatibility/2006" xmlns:aink="http://schemas.microsoft.com/office/drawing/2016/ink" xmlns:am3d="http://schemas.microsoft.com/office/drawing/2017/model3d" xmlns:o="urn:schemas-microsoft-com:office:office" xmlns:r="http://schemas.openxmlformats.org/officeDocument/2006/relationships" xmlns:m="http://schemas.openxmlformats.org/officeDocument/2006/math" xmlns:v="urn:schemas-microsoft-com:vml" xmlns:wp14="http://schemas.microsoft.com/office/word/2010/wordprocessingDrawing" xmlns:wp="http://schemas.openxmlformats.org/drawingml/2006/wordprocessingDrawing" xmlns:w10="urn:schemas-microsoft-com:office:word" xmlns:w="http://schemas.openxmlformats.org/wordprocessingml/2006/main" xmlns:w14="http://schemas.microsoft.com/office/word/2010/wordml" xmlns:w15="http://schemas.microsoft.com/office/word/2012/wordml" xmlns:w16cex="http://schemas.microsoft.com/office/word/2018/wordml/cex" xmlns:w16cid="http://schemas.microsoft.com/office/word/2016/wordml/cid" xmlns:w16="http://schemas.microsoft.com/office/word/2018/wordml" xmlns:w16sdtdh="http://schemas.microsoft.com/office/word/2020/wordml/sdtdatahash" xmlns:w16se="http://schemas.microsoft.com/office/word/2015/wordml/symex" xmlns:wpg="http://schemas.microsoft.com/office/word/2010/wordprocessingGroup" xmlns:wpi="http://schemas.microsoft.com/office/word/2010/wordprocessingInk" xmlns:wne="http://schemas.microsoft.com/office/word/2006/wordml" xmlns:wps="http://schemas.microsoft.com/office/word/2010/wordprocessingShape" mc:Ignorable="w14 w15 w16se w16cid w16 w16cex w16sdtdh wp14">
+<w:endnotes xmlns:wpc="http://schemas.microsoft.com/office/word/2010/wordprocessingCanvas" xmlns:cx="http://schemas.microsoft.com/office/drawing/2014/chartex" xmlns:cx1="http://schemas.microsoft.com/office/drawing/2015/9/8/chartex" xmlns:cx2="http://schemas.microsoft.com/office/drawing/2015/10/21/chartex" xmlns:cx3="http://schemas.microsoft.com/office/drawing/2016/5/9/chartex" xmlns:cx4="http://schemas.microsoft.com/office/drawing/2016/5/10/chartex" xmlns:cx5="http://schemas.microsoft.com/office/drawing/2016/5/11/chartex" xmlns:cx6="http://schemas.microsoft.com/office/drawing/2016/5/12/chartex" xmlns:cx7="http://schemas.microsoft.com/office/drawing/2016/5/13/chartex" xmlns:cx8="http://schemas.microsoft.com/office/drawing/2016/5/14/chartex" xmlns:mc="http://schemas.openxmlformats.org/markup-compatibility/2006" xmlns:aink="http://schemas.microsoft.com/office/drawing/2016/ink" xmlns:am3d="http://schemas.microsoft.com/office/drawing/2017/model3d" xmlns:o="urn:schemas-microsoft-com:office:office" xmlns:oel="http://schemas.microsoft.com/office/2019/extlst" xmlns:r="http://schemas.openxmlformats.org/officeDocument/2006/relationships" xmlns:m="http://schemas.openxmlformats.org/officeDocument/2006/math" xmlns:v="urn:schemas-microsoft-com:vml" xmlns:wp14="http://schemas.microsoft.com/office/word/2010/wordprocessingDrawing" xmlns:wp="http://schemas.openxmlformats.org/drawingml/2006/wordprocessingDrawing" xmlns:w10="urn:schemas-microsoft-com:office:word" xmlns:w="http://schemas.openxmlformats.org/wordprocessingml/2006/main" xmlns:w14="http://schemas.microsoft.com/office/word/2010/wordml" xmlns:w15="http://schemas.microsoft.com/office/word/2012/wordml" xmlns:w16cex="http://schemas.microsoft.com/office/word/2018/wordml/cex" xmlns:w16cid="http://schemas.microsoft.com/office/word/2016/wordml/cid" xmlns:w16="http://schemas.microsoft.com/office/word/2018/wordml" xmlns:w16sdtdh="http://schemas.microsoft.com/office/word/2020/wordml/sdtdatahash" xmlns:w16se="http://schemas.microsoft.com/office/word/2015/wordml/symex" xmlns:wpg="http://schemas.microsoft.com/office/word/2010/wordprocessingGroup" xmlns:wpi="http://schemas.microsoft.com/office/word/2010/wordprocessingInk" xmlns:wne="http://schemas.microsoft.com/office/word/2006/wordml" xmlns:wps="http://schemas.microsoft.com/office/word/2010/wordprocessingShape" mc:Ignorable="w14 w15 w16se w16cid w16 w16cex w16sdtdh wp14">
   <w:endnote w:type="separator" w:id="-1">
     <w:p>
       <w:r>
@@ -2670,7 +2666,7 @@
 </file>
 
 <file path=word/footer1.xml><?xml version="1.0" encoding="utf-8"?>
-<w:ftr xmlns:wpc="http://schemas.microsoft.com/office/word/2010/wordprocessingCanvas" xmlns:cx="http://schemas.microsoft.com/office/drawing/2014/chartex" xmlns:cx1="http://schemas.microsoft.com/office/drawing/2015/9/8/chartex" xmlns:cx2="http://schemas.microsoft.com/office/drawing/2015/10/21/chartex" xmlns:cx3="http://schemas.microsoft.com/office/drawing/2016/5/9/chartex" xmlns:cx4="http://schemas.microsoft.com/office/drawing/2016/5/10/chartex" xmlns:cx5="http://schemas.microsoft.com/office/drawing/2016/5/11/chartex" xmlns:cx6="http://schemas.microsoft.com/office/drawing/2016/5/12/chartex" xmlns:cx7="http://schemas.microsoft.com/office/drawing/2016/5/13/chartex" xmlns:cx8="http://schemas.microsoft.com/office/drawing/2016/5/14/chartex" xmlns:mc="http://schemas.openxmlformats.org/markup-compatibility/2006" xmlns:aink="http://schemas.microsoft.com/office/drawing/2016/ink" xmlns:am3d="http://schemas.microsoft.com/office/drawing/2017/model3d" xmlns:o="urn:schemas-microsoft-com:office:office" xmlns:r="http://schemas.openxmlformats.org/officeDocument/2006/relationships" xmlns:m="http://schemas.openxmlformats.org/officeDocument/2006/math" xmlns:v="urn:schemas-microsoft-com:vml" xmlns:wp14="http://schemas.microsoft.com/office/word/2010/wordprocessingDrawing" xmlns:wp="http://schemas.openxmlformats.org/drawingml/2006/wordprocessingDrawing" xmlns:w10="urn:schemas-microsoft-com:office:word" xmlns:w="http://schemas.openxmlformats.org/wordprocessingml/2006/main" xmlns:w14="http://schemas.microsoft.com/office/word/2010/wordml" xmlns:w15="http://schemas.microsoft.com/office/word/2012/wordml" xmlns:w16cex="http://schemas.microsoft.com/office/word/2018/wordml/cex" xmlns:w16cid="http://schemas.microsoft.com/office/word/2016/wordml/cid" xmlns:w16="http://schemas.microsoft.com/office/word/2018/wordml" xmlns:w16sdtdh="http://schemas.microsoft.com/office/word/2020/wordml/sdtdatahash" xmlns:w16se="http://schemas.microsoft.com/office/word/2015/wordml/symex" xmlns:wpg="http://schemas.microsoft.com/office/word/2010/wordprocessingGroup" xmlns:wpi="http://schemas.microsoft.com/office/word/2010/wordprocessingInk" xmlns:wne="http://schemas.microsoft.com/office/word/2006/wordml" xmlns:wps="http://schemas.microsoft.com/office/word/2010/wordprocessingShape" mc:Ignorable="w14 w15 w16se w16cid w16 w16cex w16sdtdh wp14">
+<w:ftr xmlns:wpc="http://schemas.microsoft.com/office/word/2010/wordprocessingCanvas" xmlns:cx="http://schemas.microsoft.com/office/drawing/2014/chartex" xmlns:cx1="http://schemas.microsoft.com/office/drawing/2015/9/8/chartex" xmlns:cx2="http://schemas.microsoft.com/office/drawing/2015/10/21/chartex" xmlns:cx3="http://schemas.microsoft.com/office/drawing/2016/5/9/chartex" xmlns:cx4="http://schemas.microsoft.com/office/drawing/2016/5/10/chartex" xmlns:cx5="http://schemas.microsoft.com/office/drawing/2016/5/11/chartex" xmlns:cx6="http://schemas.microsoft.com/office/drawing/2016/5/12/chartex" xmlns:cx7="http://schemas.microsoft.com/office/drawing/2016/5/13/chartex" xmlns:cx8="http://schemas.microsoft.com/office/drawing/2016/5/14/chartex" xmlns:mc="http://schemas.openxmlformats.org/markup-compatibility/2006" xmlns:aink="http://schemas.microsoft.com/office/drawing/2016/ink" xmlns:am3d="http://schemas.microsoft.com/office/drawing/2017/model3d" xmlns:o="urn:schemas-microsoft-com:office:office" xmlns:oel="http://schemas.microsoft.com/office/2019/extlst" xmlns:r="http://schemas.openxmlformats.org/officeDocument/2006/relationships" xmlns:m="http://schemas.openxmlformats.org/officeDocument/2006/math" xmlns:v="urn:schemas-microsoft-com:vml" xmlns:wp14="http://schemas.microsoft.com/office/word/2010/wordprocessingDrawing" xmlns:wp="http://schemas.openxmlformats.org/drawingml/2006/wordprocessingDrawing" xmlns:w10="urn:schemas-microsoft-com:office:word" xmlns:w="http://schemas.openxmlformats.org/wordprocessingml/2006/main" xmlns:w14="http://schemas.microsoft.com/office/word/2010/wordml" xmlns:w15="http://schemas.microsoft.com/office/word/2012/wordml" xmlns:w16cex="http://schemas.microsoft.com/office/word/2018/wordml/cex" xmlns:w16cid="http://schemas.microsoft.com/office/word/2016/wordml/cid" xmlns:w16="http://schemas.microsoft.com/office/word/2018/wordml" xmlns:w16sdtdh="http://schemas.microsoft.com/office/word/2020/wordml/sdtdatahash" xmlns:w16se="http://schemas.microsoft.com/office/word/2015/wordml/symex" xmlns:wpg="http://schemas.microsoft.com/office/word/2010/wordprocessingGroup" xmlns:wpi="http://schemas.microsoft.com/office/word/2010/wordprocessingInk" xmlns:wne="http://schemas.microsoft.com/office/word/2006/wordml" xmlns:wps="http://schemas.microsoft.com/office/word/2010/wordprocessingShape" mc:Ignorable="w14 w15 w16se w16cid w16 w16cex w16sdtdh wp14">
   <w:sdt>
     <w:sdtPr>
       <w:id w:val="1212387347"/>
@@ -2728,7 +2724,7 @@
 </file>
 
 <file path=word/footnotes.xml><?xml version="1.0" encoding="utf-8"?>
-<w:footnotes xmlns:wpc="http://schemas.microsoft.com/office/word/2010/wordprocessingCanvas" xmlns:cx="http://schemas.microsoft.com/office/drawing/2014/chartex" xmlns:cx1="http://schemas.microsoft.com/office/drawing/2015/9/8/chartex" xmlns:cx2="http://schemas.microsoft.com/office/drawing/2015/10/21/chartex" xmlns:cx3="http://schemas.microsoft.com/office/drawing/2016/5/9/chartex" xmlns:cx4="http://schemas.microsoft.com/office/drawing/2016/5/10/chartex" xmlns:cx5="http://schemas.microsoft.com/office/drawing/2016/5/11/chartex" xmlns:cx6="http://schemas.microsoft.com/office/drawing/2016/5/12/chartex" xmlns:cx7="http://schemas.microsoft.com/office/drawing/2016/5/13/chartex" xmlns:cx8="http://schemas.microsoft.com/office/drawing/2016/5/14/chartex" xmlns:mc="http://schemas.openxmlformats.org/markup-compatibility/2006" xmlns:aink="http://schemas.microsoft.com/office/drawing/2016/ink" xmlns:am3d="http://schemas.microsoft.com/office/drawing/2017/model3d" xmlns:o="urn:schemas-microsoft-com:office:office" xmlns:r="http://schemas.openxmlformats.org/officeDocument/2006/relationships" xmlns:m="http://schemas.openxmlformats.org/officeDocument/2006/math" xmlns:v="urn:schemas-microsoft-com:vml" xmlns:wp14="http://schemas.microsoft.com/office/word/2010/wordprocessingDrawing" xmlns:wp="http://schemas.openxmlformats.org/drawingml/2006/wordprocessingDrawing" xmlns:w10="urn:schemas-microsoft-com:office:word" xmlns:w="http://schemas.openxmlformats.org/wordprocessingml/2006/main" xmlns:w14="http://schemas.microsoft.com/office/word/2010/wordml" xmlns:w15="http://schemas.microsoft.com/office/word/2012/wordml" xmlns:w16cex="http://schemas.microsoft.com/office/word/2018/wordml/cex" xmlns:w16cid="http://schemas.microsoft.com/office/word/2016/wordml/cid" xmlns:w16="http://schemas.microsoft.com/office/word/2018/wordml" xmlns:w16sdtdh="http://schemas.microsoft.com/office/word/2020/wordml/sdtdatahash" xmlns:w16se="http://schemas.microsoft.com/office/word/2015/wordml/symex" xmlns:wpg="http://schemas.microsoft.com/office/word/2010/wordprocessingGroup" xmlns:wpi="http://schemas.microsoft.com/office/word/2010/wordprocessingInk" xmlns:wne="http://schemas.microsoft.com/office/word/2006/wordml" xmlns:wps="http://schemas.microsoft.com/office/word/2010/wordprocessingShape" mc:Ignorable="w14 w15 w16se w16cid w16 w16cex w16sdtdh wp14">
+<w:footnotes xmlns:wpc="http://schemas.microsoft.com/office/word/2010/wordprocessingCanvas" xmlns:cx="http://schemas.microsoft.com/office/drawing/2014/chartex" xmlns:cx1="http://schemas.microsoft.com/office/drawing/2015/9/8/chartex" xmlns:cx2="http://schemas.microsoft.com/office/drawing/2015/10/21/chartex" xmlns:cx3="http://schemas.microsoft.com/office/drawing/2016/5/9/chartex" xmlns:cx4="http://schemas.microsoft.com/office/drawing/2016/5/10/chartex" xmlns:cx5="http://schemas.microsoft.com/office/drawing/2016/5/11/chartex" xmlns:cx6="http://schemas.microsoft.com/office/drawing/2016/5/12/chartex" xmlns:cx7="http://schemas.microsoft.com/office/drawing/2016/5/13/chartex" xmlns:cx8="http://schemas.microsoft.com/office/drawing/2016/5/14/chartex" xmlns:mc="http://schemas.openxmlformats.org/markup-compatibility/2006" xmlns:aink="http://schemas.microsoft.com/office/drawing/2016/ink" xmlns:am3d="http://schemas.microsoft.com/office/drawing/2017/model3d" xmlns:o="urn:schemas-microsoft-com:office:office" xmlns:oel="http://schemas.microsoft.com/office/2019/extlst" xmlns:r="http://schemas.openxmlformats.org/officeDocument/2006/relationships" xmlns:m="http://schemas.openxmlformats.org/officeDocument/2006/math" xmlns:v="urn:schemas-microsoft-com:vml" xmlns:wp14="http://schemas.microsoft.com/office/word/2010/wordprocessingDrawing" xmlns:wp="http://schemas.openxmlformats.org/drawingml/2006/wordprocessingDrawing" xmlns:w10="urn:schemas-microsoft-com:office:word" xmlns:w="http://schemas.openxmlformats.org/wordprocessingml/2006/main" xmlns:w14="http://schemas.microsoft.com/office/word/2010/wordml" xmlns:w15="http://schemas.microsoft.com/office/word/2012/wordml" xmlns:w16cex="http://schemas.microsoft.com/office/word/2018/wordml/cex" xmlns:w16cid="http://schemas.microsoft.com/office/word/2016/wordml/cid" xmlns:w16="http://schemas.microsoft.com/office/word/2018/wordml" xmlns:w16sdtdh="http://schemas.microsoft.com/office/word/2020/wordml/sdtdatahash" xmlns:w16se="http://schemas.microsoft.com/office/word/2015/wordml/symex" xmlns:wpg="http://schemas.microsoft.com/office/word/2010/wordprocessingGroup" xmlns:wpi="http://schemas.microsoft.com/office/word/2010/wordprocessingInk" xmlns:wne="http://schemas.microsoft.com/office/word/2006/wordml" xmlns:wps="http://schemas.microsoft.com/office/word/2010/wordprocessingShape" mc:Ignorable="w14 w15 w16se w16cid w16 w16cex w16sdtdh wp14">
   <w:footnote w:type="separator" w:id="-1">
     <w:p>
       <w:r>
@@ -2747,7 +2743,7 @@
 </file>
 
 <file path=word/numbering.xml><?xml version="1.0" encoding="utf-8"?>
-<w:numbering xmlns:wpc="http://schemas.microsoft.com/office/word/2010/wordprocessingCanvas" xmlns:cx="http://schemas.microsoft.com/office/drawing/2014/chartex" xmlns:cx1="http://schemas.microsoft.com/office/drawing/2015/9/8/chartex" xmlns:cx2="http://schemas.microsoft.com/office/drawing/2015/10/21/chartex" xmlns:cx3="http://schemas.microsoft.com/office/drawing/2016/5/9/chartex" xmlns:cx4="http://schemas.microsoft.com/office/drawing/2016/5/10/chartex" xmlns:cx5="http://schemas.microsoft.com/office/drawing/2016/5/11/chartex" xmlns:cx6="http://schemas.microsoft.com/office/drawing/2016/5/12/chartex" xmlns:cx7="http://schemas.microsoft.com/office/drawing/2016/5/13/chartex" xmlns:cx8="http://schemas.microsoft.com/office/drawing/2016/5/14/chartex" xmlns:mc="http://schemas.openxmlformats.org/markup-compatibility/2006" xmlns:aink="http://schemas.microsoft.com/office/drawing/2016/ink" xmlns:am3d="http://schemas.microsoft.com/office/drawing/2017/model3d" xmlns:o="urn:schemas-microsoft-com:office:office" xmlns:r="http://schemas.openxmlformats.org/officeDocument/2006/relationships" xmlns:m="http://schemas.openxmlformats.org/officeDocument/2006/math" xmlns:v="urn:schemas-microsoft-com:vml" xmlns:wp14="http://schemas.microsoft.com/office/word/2010/wordprocessingDrawing" xmlns:wp="http://schemas.openxmlformats.org/drawingml/2006/wordprocessingDrawing" xmlns:w10="urn:schemas-microsoft-com:office:word" xmlns:w="http://schemas.openxmlformats.org/wordprocessingml/2006/main" xmlns:w14="http://schemas.microsoft.com/office/word/2010/wordml" xmlns:w15="http://schemas.microsoft.com/office/word/2012/wordml" xmlns:w16cex="http://schemas.microsoft.com/office/word/2018/wordml/cex" xmlns:w16cid="http://schemas.microsoft.com/office/word/2016/wordml/cid" xmlns:w16="http://schemas.microsoft.com/office/word/2018/wordml" xmlns:w16sdtdh="http://schemas.microsoft.com/office/word/2020/wordml/sdtdatahash" xmlns:w16se="http://schemas.microsoft.com/office/word/2015/wordml/symex" xmlns:wpg="http://schemas.microsoft.com/office/word/2010/wordprocessingGroup" xmlns:wpi="http://schemas.microsoft.com/office/word/2010/wordprocessingInk" xmlns:wne="http://schemas.microsoft.com/office/word/2006/wordml" xmlns:wps="http://schemas.microsoft.com/office/word/2010/wordprocessingShape" mc:Ignorable="w14 w15 w16se w16cid w16 w16cex w16sdtdh wp14">
+<w:numbering xmlns:wpc="http://schemas.microsoft.com/office/word/2010/wordprocessingCanvas" xmlns:cx="http://schemas.microsoft.com/office/drawing/2014/chartex" xmlns:cx1="http://schemas.microsoft.com/office/drawing/2015/9/8/chartex" xmlns:cx2="http://schemas.microsoft.com/office/drawing/2015/10/21/chartex" xmlns:cx3="http://schemas.microsoft.com/office/drawing/2016/5/9/chartex" xmlns:cx4="http://schemas.microsoft.com/office/drawing/2016/5/10/chartex" xmlns:cx5="http://schemas.microsoft.com/office/drawing/2016/5/11/chartex" xmlns:cx6="http://schemas.microsoft.com/office/drawing/2016/5/12/chartex" xmlns:cx7="http://schemas.microsoft.com/office/drawing/2016/5/13/chartex" xmlns:cx8="http://schemas.microsoft.com/office/drawing/2016/5/14/chartex" xmlns:mc="http://schemas.openxmlformats.org/markup-compatibility/2006" xmlns:aink="http://schemas.microsoft.com/office/drawing/2016/ink" xmlns:am3d="http://schemas.microsoft.com/office/drawing/2017/model3d" xmlns:o="urn:schemas-microsoft-com:office:office" xmlns:oel="http://schemas.microsoft.com/office/2019/extlst" xmlns:r="http://schemas.openxmlformats.org/officeDocument/2006/relationships" xmlns:m="http://schemas.openxmlformats.org/officeDocument/2006/math" xmlns:v="urn:schemas-microsoft-com:vml" xmlns:wp14="http://schemas.microsoft.com/office/word/2010/wordprocessingDrawing" xmlns:wp="http://schemas.openxmlformats.org/drawingml/2006/wordprocessingDrawing" xmlns:w10="urn:schemas-microsoft-com:office:word" xmlns:w="http://schemas.openxmlformats.org/wordprocessingml/2006/main" xmlns:w14="http://schemas.microsoft.com/office/word/2010/wordml" xmlns:w15="http://schemas.microsoft.com/office/word/2012/wordml" xmlns:w16cex="http://schemas.microsoft.com/office/word/2018/wordml/cex" xmlns:w16cid="http://schemas.microsoft.com/office/word/2016/wordml/cid" xmlns:w16="http://schemas.microsoft.com/office/word/2018/wordml" xmlns:w16sdtdh="http://schemas.microsoft.com/office/word/2020/wordml/sdtdatahash" xmlns:w16se="http://schemas.microsoft.com/office/word/2015/wordml/symex" xmlns:wpg="http://schemas.microsoft.com/office/word/2010/wordprocessingGroup" xmlns:wpi="http://schemas.microsoft.com/office/word/2010/wordprocessingInk" xmlns:wne="http://schemas.microsoft.com/office/word/2006/wordml" xmlns:wps="http://schemas.microsoft.com/office/word/2010/wordprocessingShape" mc:Ignorable="w14 w15 w16se w16cid w16 w16cex w16sdtdh wp14">
   <w:abstractNum w:abstractNumId="0" w15:restartNumberingAfterBreak="0">
     <w:nsid w:val="05263706"/>
     <w:multiLevelType w:val="hybridMultilevel"/>
@@ -12739,40 +12735,40 @@
       </w:pPr>
     </w:lvl>
   </w:abstractNum>
-  <w:num w:numId="1">
+  <w:num w:numId="1" w16cid:durableId="721637113">
     <w:abstractNumId w:val="31"/>
   </w:num>
-  <w:num w:numId="2">
+  <w:num w:numId="2" w16cid:durableId="139807766">
     <w:abstractNumId w:val="33"/>
   </w:num>
-  <w:num w:numId="3">
+  <w:num w:numId="3" w16cid:durableId="766851231">
     <w:abstractNumId w:val="16"/>
   </w:num>
-  <w:num w:numId="4">
+  <w:num w:numId="4" w16cid:durableId="1047607798">
     <w:abstractNumId w:val="4"/>
   </w:num>
-  <w:num w:numId="5">
+  <w:num w:numId="5" w16cid:durableId="2102137417">
     <w:abstractNumId w:val="9"/>
   </w:num>
-  <w:num w:numId="6">
+  <w:num w:numId="6" w16cid:durableId="1315791808">
     <w:abstractNumId w:val="6"/>
   </w:num>
-  <w:num w:numId="7">
+  <w:num w:numId="7" w16cid:durableId="587153702">
     <w:abstractNumId w:val="14"/>
   </w:num>
-  <w:num w:numId="8">
+  <w:num w:numId="8" w16cid:durableId="1458525392">
     <w:abstractNumId w:val="44"/>
   </w:num>
-  <w:num w:numId="9">
+  <w:num w:numId="9" w16cid:durableId="292252541">
     <w:abstractNumId w:val="28"/>
   </w:num>
-  <w:num w:numId="10">
+  <w:num w:numId="10" w16cid:durableId="293873620">
     <w:abstractNumId w:val="5"/>
   </w:num>
-  <w:num w:numId="11">
+  <w:num w:numId="11" w16cid:durableId="1103768355">
     <w:abstractNumId w:val="5"/>
     <w:lvlOverride w:ilvl="0">
-      <w:lvl w:ilvl="0" w:tplc="CA3AA046">
+      <w:lvl w:ilvl="0" w:tplc="D870C3B4">
         <w:start w:val="1"/>
         <w:numFmt w:val="decimal"/>
         <w:lvlText w:val="%1."/>
@@ -12819,7 +12815,7 @@
       </w:lvl>
     </w:lvlOverride>
     <w:lvlOverride w:ilvl="1">
-      <w:lvl w:ilvl="1" w:tplc="161A22A4">
+      <w:lvl w:ilvl="1" w:tplc="56AA1EA0">
         <w:start w:val="1"/>
         <w:numFmt w:val="lowerLetter"/>
         <w:lvlText w:val="%2."/>
@@ -12867,7 +12863,7 @@
       </w:lvl>
     </w:lvlOverride>
     <w:lvlOverride w:ilvl="2">
-      <w:lvl w:ilvl="2" w:tplc="465EEC08">
+      <w:lvl w:ilvl="2" w:tplc="6AC2EB10">
         <w:start w:val="1"/>
         <w:numFmt w:val="lowerRoman"/>
         <w:lvlText w:val="%3."/>
@@ -12915,7 +12911,7 @@
       </w:lvl>
     </w:lvlOverride>
     <w:lvlOverride w:ilvl="3">
-      <w:lvl w:ilvl="3" w:tplc="77603AFC">
+      <w:lvl w:ilvl="3" w:tplc="50461A26">
         <w:start w:val="1"/>
         <w:numFmt w:val="decimal"/>
         <w:lvlText w:val="%4."/>
@@ -12962,7 +12958,7 @@
       </w:lvl>
     </w:lvlOverride>
     <w:lvlOverride w:ilvl="4">
-      <w:lvl w:ilvl="4" w:tplc="4EF22474">
+      <w:lvl w:ilvl="4" w:tplc="8ED295E4">
         <w:start w:val="1"/>
         <w:numFmt w:val="lowerLetter"/>
         <w:lvlText w:val="%5."/>
@@ -13010,7 +13006,7 @@
       </w:lvl>
     </w:lvlOverride>
     <w:lvlOverride w:ilvl="5">
-      <w:lvl w:ilvl="5" w:tplc="EE920512">
+      <w:lvl w:ilvl="5" w:tplc="CDBC1AA4">
         <w:start w:val="1"/>
         <w:numFmt w:val="lowerRoman"/>
         <w:lvlText w:val="%6."/>
@@ -13058,7 +13054,7 @@
       </w:lvl>
     </w:lvlOverride>
     <w:lvlOverride w:ilvl="6">
-      <w:lvl w:ilvl="6" w:tplc="FA0E7A2C">
+      <w:lvl w:ilvl="6" w:tplc="870EB8F0">
         <w:start w:val="1"/>
         <w:numFmt w:val="decimal"/>
         <w:lvlText w:val="%7."/>
@@ -13106,7 +13102,7 @@
       </w:lvl>
     </w:lvlOverride>
     <w:lvlOverride w:ilvl="7">
-      <w:lvl w:ilvl="7" w:tplc="6F14BF2A">
+      <w:lvl w:ilvl="7" w:tplc="4E70A8E0">
         <w:start w:val="1"/>
         <w:numFmt w:val="lowerLetter"/>
         <w:lvlText w:val="%8."/>
@@ -13154,7 +13150,7 @@
       </w:lvl>
     </w:lvlOverride>
     <w:lvlOverride w:ilvl="8">
-      <w:lvl w:ilvl="8" w:tplc="4B4408E6">
+      <w:lvl w:ilvl="8" w:tplc="10D8B1A6">
         <w:start w:val="1"/>
         <w:numFmt w:val="lowerRoman"/>
         <w:lvlText w:val="%9."/>
@@ -13201,16 +13197,16 @@
       </w:lvl>
     </w:lvlOverride>
   </w:num>
-  <w:num w:numId="12">
+  <w:num w:numId="12" w16cid:durableId="2048136039">
     <w:abstractNumId w:val="1"/>
   </w:num>
-  <w:num w:numId="13">
+  <w:num w:numId="13" w16cid:durableId="899709805">
     <w:abstractNumId w:val="13"/>
   </w:num>
-  <w:num w:numId="14">
+  <w:num w:numId="14" w16cid:durableId="880290066">
     <w:abstractNumId w:val="13"/>
     <w:lvlOverride w:ilvl="0">
-      <w:lvl w:ilvl="0" w:tplc="7CAC3934">
+      <w:lvl w:ilvl="0" w:tplc="44F4B8F6">
         <w:start w:val="1"/>
         <w:numFmt w:val="upperRoman"/>
         <w:lvlText w:val="%1."/>
@@ -13239,7 +13235,7 @@
       </w:lvl>
     </w:lvlOverride>
     <w:lvlOverride w:ilvl="1">
-      <w:lvl w:ilvl="1" w:tplc="E70078AC">
+      <w:lvl w:ilvl="1" w:tplc="2BF26C4E">
         <w:start w:val="1"/>
         <w:numFmt w:val="lowerLetter"/>
         <w:lvlText w:val="%2."/>
@@ -13268,7 +13264,7 @@
       </w:lvl>
     </w:lvlOverride>
     <w:lvlOverride w:ilvl="2">
-      <w:lvl w:ilvl="2" w:tplc="C28E4FB8">
+      <w:lvl w:ilvl="2" w:tplc="46DE0BD4">
         <w:start w:val="1"/>
         <w:numFmt w:val="lowerRoman"/>
         <w:lvlText w:val="%3."/>
@@ -13297,7 +13293,7 @@
       </w:lvl>
     </w:lvlOverride>
     <w:lvlOverride w:ilvl="3">
-      <w:lvl w:ilvl="3" w:tplc="ABF8EA00">
+      <w:lvl w:ilvl="3" w:tplc="2AA45C68">
         <w:start w:val="1"/>
         <w:numFmt w:val="decimal"/>
         <w:lvlText w:val="%4."/>
@@ -13326,7 +13322,7 @@
       </w:lvl>
     </w:lvlOverride>
     <w:lvlOverride w:ilvl="4">
-      <w:lvl w:ilvl="4" w:tplc="861EA81A">
+      <w:lvl w:ilvl="4" w:tplc="5F62B68A">
         <w:start w:val="1"/>
         <w:numFmt w:val="lowerLetter"/>
         <w:lvlText w:val="%5."/>
@@ -13355,7 +13351,7 @@
       </w:lvl>
     </w:lvlOverride>
     <w:lvlOverride w:ilvl="5">
-      <w:lvl w:ilvl="5" w:tplc="981AB836">
+      <w:lvl w:ilvl="5" w:tplc="43CA0F9C">
         <w:start w:val="1"/>
         <w:numFmt w:val="lowerRoman"/>
         <w:lvlText w:val="%6."/>
@@ -13384,7 +13380,7 @@
       </w:lvl>
     </w:lvlOverride>
     <w:lvlOverride w:ilvl="6">
-      <w:lvl w:ilvl="6" w:tplc="A066E474">
+      <w:lvl w:ilvl="6" w:tplc="4614CF00">
         <w:start w:val="1"/>
         <w:numFmt w:val="decimal"/>
         <w:lvlText w:val="%7."/>
@@ -13413,7 +13409,7 @@
       </w:lvl>
     </w:lvlOverride>
     <w:lvlOverride w:ilvl="7">
-      <w:lvl w:ilvl="7" w:tplc="FC0A9240">
+      <w:lvl w:ilvl="7" w:tplc="F310356C">
         <w:start w:val="1"/>
         <w:numFmt w:val="lowerLetter"/>
         <w:lvlText w:val="%8."/>
@@ -13442,7 +13438,7 @@
       </w:lvl>
     </w:lvlOverride>
     <w:lvlOverride w:ilvl="8">
-      <w:lvl w:ilvl="8" w:tplc="2496FF80">
+      <w:lvl w:ilvl="8" w:tplc="BBDA14C6">
         <w:start w:val="1"/>
         <w:numFmt w:val="lowerRoman"/>
         <w:lvlText w:val="%9."/>
@@ -13471,10 +13467,10 @@
       </w:lvl>
     </w:lvlOverride>
   </w:num>
-  <w:num w:numId="15">
+  <w:num w:numId="15" w16cid:durableId="1654603913">
     <w:abstractNumId w:val="13"/>
     <w:lvlOverride w:ilvl="0">
-      <w:lvl w:ilvl="0" w:tplc="7CAC3934">
+      <w:lvl w:ilvl="0" w:tplc="44F4B8F6">
         <w:start w:val="1"/>
         <w:numFmt w:val="upperRoman"/>
         <w:lvlText w:val="%1."/>
@@ -13521,7 +13517,7 @@
       </w:lvl>
     </w:lvlOverride>
     <w:lvlOverride w:ilvl="1">
-      <w:lvl w:ilvl="1" w:tplc="E70078AC">
+      <w:lvl w:ilvl="1" w:tplc="2BF26C4E">
         <w:start w:val="1"/>
         <w:numFmt w:val="lowerLetter"/>
         <w:lvlText w:val="%2."/>
@@ -13568,7 +13564,7 @@
       </w:lvl>
     </w:lvlOverride>
     <w:lvlOverride w:ilvl="2">
-      <w:lvl w:ilvl="2" w:tplc="C28E4FB8">
+      <w:lvl w:ilvl="2" w:tplc="46DE0BD4">
         <w:start w:val="1"/>
         <w:numFmt w:val="lowerRoman"/>
         <w:lvlText w:val="%3."/>
@@ -13615,7 +13611,7 @@
       </w:lvl>
     </w:lvlOverride>
     <w:lvlOverride w:ilvl="3">
-      <w:lvl w:ilvl="3" w:tplc="ABF8EA00">
+      <w:lvl w:ilvl="3" w:tplc="2AA45C68">
         <w:start w:val="1"/>
         <w:numFmt w:val="decimal"/>
         <w:lvlText w:val="%4."/>
@@ -13661,7 +13657,7 @@
       </w:lvl>
     </w:lvlOverride>
     <w:lvlOverride w:ilvl="4">
-      <w:lvl w:ilvl="4" w:tplc="861EA81A">
+      <w:lvl w:ilvl="4" w:tplc="5F62B68A">
         <w:start w:val="1"/>
         <w:numFmt w:val="lowerLetter"/>
         <w:lvlText w:val="%5."/>
@@ -13708,7 +13704,7 @@
       </w:lvl>
     </w:lvlOverride>
     <w:lvlOverride w:ilvl="5">
-      <w:lvl w:ilvl="5" w:tplc="981AB836">
+      <w:lvl w:ilvl="5" w:tplc="43CA0F9C">
         <w:start w:val="1"/>
         <w:numFmt w:val="lowerRoman"/>
         <w:lvlText w:val="%6."/>
@@ -13755,7 +13751,7 @@
       </w:lvl>
     </w:lvlOverride>
     <w:lvlOverride w:ilvl="6">
-      <w:lvl w:ilvl="6" w:tplc="A066E474">
+      <w:lvl w:ilvl="6" w:tplc="4614CF00">
         <w:start w:val="1"/>
         <w:numFmt w:val="decimal"/>
         <w:lvlText w:val="%7."/>
@@ -13802,7 +13798,7 @@
       </w:lvl>
     </w:lvlOverride>
     <w:lvlOverride w:ilvl="7">
-      <w:lvl w:ilvl="7" w:tplc="FC0A9240">
+      <w:lvl w:ilvl="7" w:tplc="F310356C">
         <w:start w:val="1"/>
         <w:numFmt w:val="lowerLetter"/>
         <w:lvlText w:val="%8."/>
@@ -13849,7 +13845,7 @@
       </w:lvl>
     </w:lvlOverride>
     <w:lvlOverride w:ilvl="8">
-      <w:lvl w:ilvl="8" w:tplc="2496FF80">
+      <w:lvl w:ilvl="8" w:tplc="BBDA14C6">
         <w:start w:val="1"/>
         <w:numFmt w:val="lowerRoman"/>
         <w:lvlText w:val="%9."/>
@@ -13895,10 +13891,10 @@
       </w:lvl>
     </w:lvlOverride>
   </w:num>
-  <w:num w:numId="16">
+  <w:num w:numId="16" w16cid:durableId="1521358861">
     <w:abstractNumId w:val="13"/>
     <w:lvlOverride w:ilvl="0">
-      <w:lvl w:ilvl="0" w:tplc="7CAC3934">
+      <w:lvl w:ilvl="0" w:tplc="44F4B8F6">
         <w:start w:val="1"/>
         <w:numFmt w:val="upperRoman"/>
         <w:lvlText w:val="%1."/>
@@ -13927,7 +13923,7 @@
       </w:lvl>
     </w:lvlOverride>
     <w:lvlOverride w:ilvl="1">
-      <w:lvl w:ilvl="1" w:tplc="E70078AC">
+      <w:lvl w:ilvl="1" w:tplc="2BF26C4E">
         <w:start w:val="1"/>
         <w:numFmt w:val="lowerLetter"/>
         <w:lvlText w:val="%2."/>
@@ -13956,7 +13952,7 @@
       </w:lvl>
     </w:lvlOverride>
     <w:lvlOverride w:ilvl="2">
-      <w:lvl w:ilvl="2" w:tplc="C28E4FB8">
+      <w:lvl w:ilvl="2" w:tplc="46DE0BD4">
         <w:start w:val="1"/>
         <w:numFmt w:val="lowerRoman"/>
         <w:lvlText w:val="%3."/>
@@ -13985,7 +13981,7 @@
       </w:lvl>
     </w:lvlOverride>
     <w:lvlOverride w:ilvl="3">
-      <w:lvl w:ilvl="3" w:tplc="ABF8EA00">
+      <w:lvl w:ilvl="3" w:tplc="2AA45C68">
         <w:start w:val="1"/>
         <w:numFmt w:val="decimal"/>
         <w:lvlText w:val="%4."/>
@@ -14014,7 +14010,7 @@
       </w:lvl>
     </w:lvlOverride>
     <w:lvlOverride w:ilvl="4">
-      <w:lvl w:ilvl="4" w:tplc="861EA81A">
+      <w:lvl w:ilvl="4" w:tplc="5F62B68A">
         <w:start w:val="1"/>
         <w:numFmt w:val="lowerLetter"/>
         <w:lvlText w:val="%5."/>
@@ -14043,7 +14039,7 @@
       </w:lvl>
     </w:lvlOverride>
     <w:lvlOverride w:ilvl="5">
-      <w:lvl w:ilvl="5" w:tplc="981AB836">
+      <w:lvl w:ilvl="5" w:tplc="43CA0F9C">
         <w:start w:val="1"/>
         <w:numFmt w:val="lowerRoman"/>
         <w:lvlText w:val="%6."/>
@@ -14072,7 +14068,7 @@
       </w:lvl>
     </w:lvlOverride>
     <w:lvlOverride w:ilvl="6">
-      <w:lvl w:ilvl="6" w:tplc="A066E474">
+      <w:lvl w:ilvl="6" w:tplc="4614CF00">
         <w:start w:val="1"/>
         <w:numFmt w:val="decimal"/>
         <w:lvlText w:val="%7."/>
@@ -14101,7 +14097,7 @@
       </w:lvl>
     </w:lvlOverride>
     <w:lvlOverride w:ilvl="7">
-      <w:lvl w:ilvl="7" w:tplc="FC0A9240">
+      <w:lvl w:ilvl="7" w:tplc="F310356C">
         <w:start w:val="1"/>
         <w:numFmt w:val="lowerLetter"/>
         <w:lvlText w:val="%8."/>
@@ -14130,7 +14126,7 @@
       </w:lvl>
     </w:lvlOverride>
     <w:lvlOverride w:ilvl="8">
-      <w:lvl w:ilvl="8" w:tplc="2496FF80">
+      <w:lvl w:ilvl="8" w:tplc="BBDA14C6">
         <w:start w:val="1"/>
         <w:numFmt w:val="lowerRoman"/>
         <w:lvlText w:val="%9."/>
@@ -14159,46 +14155,46 @@
       </w:lvl>
     </w:lvlOverride>
   </w:num>
-  <w:num w:numId="17">
+  <w:num w:numId="17" w16cid:durableId="391077447">
     <w:abstractNumId w:val="34"/>
   </w:num>
-  <w:num w:numId="18">
+  <w:num w:numId="18" w16cid:durableId="610627449">
     <w:abstractNumId w:val="21"/>
   </w:num>
-  <w:num w:numId="19">
+  <w:num w:numId="19" w16cid:durableId="1835798720">
     <w:abstractNumId w:val="39"/>
   </w:num>
-  <w:num w:numId="20">
+  <w:num w:numId="20" w16cid:durableId="997273713">
     <w:abstractNumId w:val="38"/>
   </w:num>
-  <w:num w:numId="21">
+  <w:num w:numId="21" w16cid:durableId="1000349257">
     <w:abstractNumId w:val="42"/>
   </w:num>
-  <w:num w:numId="22">
+  <w:num w:numId="22" w16cid:durableId="13071698">
     <w:abstractNumId w:val="26"/>
   </w:num>
-  <w:num w:numId="23">
+  <w:num w:numId="23" w16cid:durableId="1883397035">
     <w:abstractNumId w:val="23"/>
   </w:num>
-  <w:num w:numId="24">
+  <w:num w:numId="24" w16cid:durableId="1113478916">
     <w:abstractNumId w:val="2"/>
   </w:num>
-  <w:num w:numId="25">
+  <w:num w:numId="25" w16cid:durableId="823426753">
     <w:abstractNumId w:val="22"/>
     <w:lvlOverride w:ilvl="0">
       <w:startOverride w:val="9"/>
     </w:lvlOverride>
   </w:num>
-  <w:num w:numId="26">
+  <w:num w:numId="26" w16cid:durableId="767164857">
     <w:abstractNumId w:val="10"/>
   </w:num>
-  <w:num w:numId="27">
+  <w:num w:numId="27" w16cid:durableId="1211385128">
     <w:abstractNumId w:val="29"/>
   </w:num>
-  <w:num w:numId="28">
+  <w:num w:numId="28" w16cid:durableId="242448342">
     <w:abstractNumId w:val="29"/>
     <w:lvlOverride w:ilvl="0">
-      <w:lvl w:ilvl="0" w:tplc="F486551C">
+      <w:lvl w:ilvl="0" w:tplc="AE70B34A">
         <w:start w:val="1"/>
         <w:numFmt w:val="decimal"/>
         <w:lvlText w:val="%1."/>
@@ -14225,7 +14221,7 @@
       </w:lvl>
     </w:lvlOverride>
     <w:lvlOverride w:ilvl="1">
-      <w:lvl w:ilvl="1" w:tplc="71ECD966">
+      <w:lvl w:ilvl="1" w:tplc="96D4BF88">
         <w:start w:val="1"/>
         <w:numFmt w:val="lowerLetter"/>
         <w:lvlText w:val="%2."/>
@@ -14252,7 +14248,7 @@
       </w:lvl>
     </w:lvlOverride>
     <w:lvlOverride w:ilvl="2">
-      <w:lvl w:ilvl="2" w:tplc="9FDA0A3E">
+      <w:lvl w:ilvl="2" w:tplc="7A12986A">
         <w:start w:val="1"/>
         <w:numFmt w:val="lowerRoman"/>
         <w:lvlText w:val="%3."/>
@@ -14279,7 +14275,7 @@
       </w:lvl>
     </w:lvlOverride>
     <w:lvlOverride w:ilvl="3">
-      <w:lvl w:ilvl="3" w:tplc="67C2F08A">
+      <w:lvl w:ilvl="3" w:tplc="BFFA8B7C">
         <w:start w:val="1"/>
         <w:numFmt w:val="decimal"/>
         <w:lvlText w:val="%4."/>
@@ -14306,7 +14302,7 @@
       </w:lvl>
     </w:lvlOverride>
     <w:lvlOverride w:ilvl="4">
-      <w:lvl w:ilvl="4" w:tplc="9D14B892">
+      <w:lvl w:ilvl="4" w:tplc="BEC05052">
         <w:start w:val="1"/>
         <w:numFmt w:val="lowerLetter"/>
         <w:lvlText w:val="%5."/>
@@ -14333,7 +14329,7 @@
       </w:lvl>
     </w:lvlOverride>
     <w:lvlOverride w:ilvl="5">
-      <w:lvl w:ilvl="5" w:tplc="387078F2">
+      <w:lvl w:ilvl="5" w:tplc="D270AFE0">
         <w:start w:val="1"/>
         <w:numFmt w:val="lowerRoman"/>
         <w:lvlText w:val="%6."/>
@@ -14360,7 +14356,7 @@
       </w:lvl>
     </w:lvlOverride>
     <w:lvlOverride w:ilvl="6">
-      <w:lvl w:ilvl="6" w:tplc="464AEBB8">
+      <w:lvl w:ilvl="6" w:tplc="CEC03A7E">
         <w:start w:val="1"/>
         <w:numFmt w:val="decimal"/>
         <w:lvlText w:val="%7."/>
@@ -14387,7 +14383,7 @@
       </w:lvl>
     </w:lvlOverride>
     <w:lvlOverride w:ilvl="7">
-      <w:lvl w:ilvl="7" w:tplc="AEB83E06">
+      <w:lvl w:ilvl="7" w:tplc="3EA23F86">
         <w:start w:val="1"/>
         <w:numFmt w:val="lowerLetter"/>
         <w:lvlText w:val="%8."/>
@@ -14414,7 +14410,7 @@
       </w:lvl>
     </w:lvlOverride>
     <w:lvlOverride w:ilvl="8">
-      <w:lvl w:ilvl="8" w:tplc="D6005502">
+      <w:lvl w:ilvl="8" w:tplc="7CDA18D4">
         <w:start w:val="1"/>
         <w:numFmt w:val="lowerRoman"/>
         <w:lvlText w:val="%9."/>
@@ -14441,76 +14437,76 @@
       </w:lvl>
     </w:lvlOverride>
   </w:num>
-  <w:num w:numId="29">
+  <w:num w:numId="29" w16cid:durableId="1755590201">
     <w:abstractNumId w:val="43"/>
   </w:num>
-  <w:num w:numId="30">
+  <w:num w:numId="30" w16cid:durableId="1226066166">
     <w:abstractNumId w:val="15"/>
   </w:num>
-  <w:num w:numId="31">
+  <w:num w:numId="31" w16cid:durableId="707754857">
     <w:abstractNumId w:val="25"/>
   </w:num>
-  <w:num w:numId="32">
+  <w:num w:numId="32" w16cid:durableId="990331080">
     <w:abstractNumId w:val="41"/>
   </w:num>
-  <w:num w:numId="33">
+  <w:num w:numId="33" w16cid:durableId="1036810791">
     <w:abstractNumId w:val="32"/>
   </w:num>
-  <w:num w:numId="34">
+  <w:num w:numId="34" w16cid:durableId="1381199423">
     <w:abstractNumId w:val="20"/>
   </w:num>
-  <w:num w:numId="35">
+  <w:num w:numId="35" w16cid:durableId="976179007">
     <w:abstractNumId w:val="46"/>
   </w:num>
-  <w:num w:numId="36">
+  <w:num w:numId="36" w16cid:durableId="1706710489">
     <w:abstractNumId w:val="19"/>
   </w:num>
-  <w:num w:numId="37">
+  <w:num w:numId="37" w16cid:durableId="1007946506">
     <w:abstractNumId w:val="18"/>
   </w:num>
-  <w:num w:numId="38">
+  <w:num w:numId="38" w16cid:durableId="1706514670">
     <w:abstractNumId w:val="35"/>
   </w:num>
-  <w:num w:numId="39">
+  <w:num w:numId="39" w16cid:durableId="256602269">
     <w:abstractNumId w:val="17"/>
   </w:num>
-  <w:num w:numId="40">
+  <w:num w:numId="40" w16cid:durableId="732194552">
     <w:abstractNumId w:val="12"/>
   </w:num>
-  <w:num w:numId="41">
+  <w:num w:numId="41" w16cid:durableId="156726619">
     <w:abstractNumId w:val="27"/>
   </w:num>
-  <w:num w:numId="42">
+  <w:num w:numId="42" w16cid:durableId="390035650">
     <w:abstractNumId w:val="40"/>
   </w:num>
-  <w:num w:numId="43">
+  <w:num w:numId="43" w16cid:durableId="89591589">
     <w:abstractNumId w:val="3"/>
   </w:num>
-  <w:num w:numId="44">
+  <w:num w:numId="44" w16cid:durableId="850342491">
     <w:abstractNumId w:val="11"/>
   </w:num>
-  <w:num w:numId="45">
+  <w:num w:numId="45" w16cid:durableId="2094623570">
     <w:abstractNumId w:val="45"/>
   </w:num>
-  <w:num w:numId="46">
+  <w:num w:numId="46" w16cid:durableId="1298412514">
     <w:abstractNumId w:val="37"/>
   </w:num>
-  <w:num w:numId="47">
+  <w:num w:numId="47" w16cid:durableId="1268847280">
     <w:abstractNumId w:val="7"/>
   </w:num>
-  <w:num w:numId="48">
+  <w:num w:numId="48" w16cid:durableId="188564486">
     <w:abstractNumId w:val="30"/>
   </w:num>
-  <w:num w:numId="49">
+  <w:num w:numId="49" w16cid:durableId="929773019">
     <w:abstractNumId w:val="8"/>
   </w:num>
-  <w:num w:numId="50">
+  <w:num w:numId="50" w16cid:durableId="836845173">
     <w:abstractNumId w:val="0"/>
   </w:num>
-  <w:num w:numId="51">
+  <w:num w:numId="51" w16cid:durableId="817039768">
     <w:abstractNumId w:val="36"/>
   </w:num>
-  <w:num w:numId="52">
+  <w:num w:numId="52" w16cid:durableId="837229486">
     <w:abstractNumId w:val="24"/>
   </w:num>
   <w:numIdMacAtCleanup w:val="45"/>

</xml_diff>